<commit_message>
update data analysis report
</commit_message>
<xml_diff>
--- a/3.data analysis/Correction 5&6/report5&6.docx
+++ b/3.data analysis/Correction 5&6/report5&6.docx
@@ -4,81 +4,30 @@
   <w:body>
     <w:p>
       <w:r>
-        <w:rPr>
-          <w:rFonts w:hint="eastAsia"/>
-        </w:rPr>
-        <w:t>结论：</w:t>
-      </w:r>
-      <w:r>
-        <w:rPr>
-          <w:rFonts w:hint="eastAsia"/>
-        </w:rPr>
-        <w:t>正</w:t>
-      </w:r>
-      <w:r>
-        <w:rPr>
-          <w:rFonts w:hint="eastAsia"/>
-        </w:rPr>
-        <w:t>相关，相关性</w:t>
-      </w:r>
-      <w:r>
-        <w:rPr>
-          <w:rFonts w:hint="eastAsia"/>
-        </w:rPr>
-        <w:t>不错</w:t>
-      </w:r>
-      <w:bookmarkStart w:id="0" w:name="_GoBack"/>
-      <w:bookmarkEnd w:id="0"/>
-    </w:p>
-    <w:p>
-      <w:r>
-        <w:rPr>
-          <w:rFonts w:hint="eastAsia"/>
-        </w:rPr>
-        <w:t>一共1</w:t>
-      </w:r>
-      <w:r>
-        <w:t>4</w:t>
-      </w:r>
-      <w:r>
-        <w:rPr>
-          <w:rFonts w:hint="eastAsia"/>
-        </w:rPr>
-        <w:t>组数据</w:t>
+        <w:t>Conclusion: Positive correlation, good correlation</w:t>
       </w:r>
     </w:p>
     <w:p>
       <w:r>
-        <w:rPr>
-          <w:rFonts w:hint="eastAsia"/>
-        </w:rPr>
-        <w:t>M</w:t>
-      </w:r>
-      <w:r>
-        <w:t>etric5&amp;6</w:t>
+        <w:t>A total of 14 sets of data</w:t>
       </w:r>
     </w:p>
     <w:p>
       <w:r>
-        <w:rPr>
-          <w:rFonts w:hint="eastAsia"/>
-        </w:rPr>
-        <w:t>皮尔森相关系数</w:t>
-      </w:r>
-      <w:r>
-        <w:t>0.2732</w:t>
+        <w:t>Metric5&amp;6</w:t>
       </w:r>
     </w:p>
     <w:p>
       <w:r>
-        <w:rPr>
-          <w:rFonts w:hint="eastAsia"/>
-        </w:rPr>
-        <w:t>斯皮尔曼相关系数</w:t>
+        <w:t>Pearson correlation coefficient 0.2732</w:t>
       </w:r>
+    </w:p>
+    <w:p>
       <w:r>
-        <w:t>0.0990</w:t>
+        <w:t>Spearman correlation coefficient 0.0990</w:t>
       </w:r>
+      <w:bookmarkStart w:id="0" w:name="_GoBack"/>
+      <w:bookmarkEnd w:id="0"/>
     </w:p>
     <w:sectPr>
       <w:pgSz w:w="11900" w:h="16840"/>

</xml_diff>